<commit_message>
New AFFARS/DEVELOPMENT/pgi_5315.docx in dev folder ready to be processed and uploaded.
</commit_message>
<xml_diff>
--- a/AFFARS/SOURCE/pgi_5306.docx
+++ b/AFFARS/SOURCE/pgi_5306.docx
@@ -1,6 +1,6 @@
 
 <file path=word/document.xml><?xml version="1.0" encoding="utf-8"?>
-<w:document xmlns:wpc="http://schemas.microsoft.com/office/word/2010/wordprocessingCanvas" xmlns:cx="http://schemas.microsoft.com/office/drawing/2014/chartex" xmlns:cx1="http://schemas.microsoft.com/office/drawing/2015/9/8/chartex" xmlns:cx2="http://schemas.microsoft.com/office/drawing/2015/10/21/chartex" xmlns:cx3="http://schemas.microsoft.com/office/drawing/2016/5/9/chartex" xmlns:cx4="http://schemas.microsoft.com/office/drawing/2016/5/10/chartex" xmlns:cx5="http://schemas.microsoft.com/office/drawing/2016/5/11/chartex" xmlns:cx6="http://schemas.microsoft.com/office/drawing/2016/5/12/chartex" xmlns:cx7="http://schemas.microsoft.com/office/drawing/2016/5/13/chartex" xmlns:cx8="http://schemas.microsoft.com/office/drawing/2016/5/14/chartex" xmlns:mc="http://schemas.openxmlformats.org/markup-compatibility/2006" xmlns:aink="http://schemas.microsoft.com/office/drawing/2016/ink" xmlns:am3d="http://schemas.microsoft.com/office/drawing/2017/model3d" xmlns:o="urn:schemas-microsoft-com:office:office" xmlns:r="http://schemas.openxmlformats.org/officeDocument/2006/relationships" xmlns:m="http://schemas.openxmlformats.org/officeDocument/2006/math" xmlns:v="urn:schemas-microsoft-com:vml" xmlns:wp14="http://schemas.microsoft.com/office/word/2010/wordprocessingDrawing" xmlns:wp="http://schemas.openxmlformats.org/drawingml/2006/wordprocessingDrawing" xmlns:w10="urn:schemas-microsoft-com:office:word" xmlns:w="http://schemas.openxmlformats.org/wordprocessingml/2006/main" xmlns:w14="http://schemas.microsoft.com/office/word/2010/wordml" xmlns:w15="http://schemas.microsoft.com/office/word/2012/wordml" xmlns:w16cid="http://schemas.microsoft.com/office/word/2016/wordml/cid" xmlns:w16se="http://schemas.microsoft.com/office/word/2015/wordml/symex" xmlns:wpg="http://schemas.microsoft.com/office/word/2010/wordprocessingGroup" xmlns:wpi="http://schemas.microsoft.com/office/word/2010/wordprocessingInk" xmlns:wne="http://schemas.microsoft.com/office/word/2006/wordml" xmlns:wps="http://schemas.microsoft.com/office/word/2010/wordprocessingShape" mc:Ignorable="w14 w15 w16se w16cid wp14">
+<w:document xmlns:wpc="http://schemas.microsoft.com/office/word/2010/wordprocessingCanvas" xmlns:cx="http://schemas.microsoft.com/office/drawing/2014/chartex" xmlns:cx1="http://schemas.microsoft.com/office/drawing/2015/9/8/chartex" xmlns:cx2="http://schemas.microsoft.com/office/drawing/2015/10/21/chartex" xmlns:cx3="http://schemas.microsoft.com/office/drawing/2016/5/9/chartex" xmlns:cx4="http://schemas.microsoft.com/office/drawing/2016/5/10/chartex" xmlns:cx5="http://schemas.microsoft.com/office/drawing/2016/5/11/chartex" xmlns:cx6="http://schemas.microsoft.com/office/drawing/2016/5/12/chartex" xmlns:cx7="http://schemas.microsoft.com/office/drawing/2016/5/13/chartex" xmlns:cx8="http://schemas.microsoft.com/office/drawing/2016/5/14/chartex" xmlns:mc="http://schemas.openxmlformats.org/markup-compatibility/2006" xmlns:aink="http://schemas.microsoft.com/office/drawing/2016/ink" xmlns:am3d="http://schemas.microsoft.com/office/drawing/2017/model3d" xmlns:o="urn:schemas-microsoft-com:office:office" xmlns:r="http://schemas.openxmlformats.org/officeDocument/2006/relationships" xmlns:m="http://schemas.openxmlformats.org/officeDocument/2006/math" xmlns:v="urn:schemas-microsoft-com:vml" xmlns:wp14="http://schemas.microsoft.com/office/word/2010/wordprocessingDrawing" xmlns:wp="http://schemas.openxmlformats.org/drawingml/2006/wordprocessingDrawing" xmlns:w10="urn:schemas-microsoft-com:office:word" xmlns:w="http://schemas.openxmlformats.org/wordprocessingml/2006/main" xmlns:w14="http://schemas.microsoft.com/office/word/2010/wordml" xmlns:w15="http://schemas.microsoft.com/office/word/2012/wordml" xmlns:w16cex="http://schemas.microsoft.com/office/word/2018/wordml/cex" xmlns:w16cid="http://schemas.microsoft.com/office/word/2016/wordml/cid" xmlns:w16="http://schemas.microsoft.com/office/word/2018/wordml" xmlns:w16se="http://schemas.microsoft.com/office/word/2015/wordml/symex" xmlns:wpg="http://schemas.microsoft.com/office/word/2010/wordprocessingGroup" xmlns:wpi="http://schemas.microsoft.com/office/word/2010/wordprocessingInk" xmlns:wne="http://schemas.microsoft.com/office/word/2006/wordml" xmlns:wps="http://schemas.microsoft.com/office/word/2010/wordprocessingShape" mc:Ignorable="w14 w15 w16se w16cid w16 w16cex wp14">
   <w:body>
     <w:p>
       <w:pPr>
@@ -820,29 +820,29 @@
       <w:r>
         <w:t>Competition Requirements</w:t>
       </w:r>
-      <w:bookmarkStart w:id="0" w:name="_Toc350246260"/>
-      <w:bookmarkStart w:id="1" w:name="_Toc353181557"/>
-      <w:bookmarkStart w:id="2" w:name="_AF_PGI_5306.302-4"/>
+      <w:bookmarkStart w:id="0" w:name="_AF_PGI_5306.302-4"/>
+      <w:bookmarkStart w:id="1" w:name="_Toc350246260"/>
+      <w:bookmarkStart w:id="2" w:name="_Toc353181557"/>
+      <w:bookmarkEnd w:id="0"/>
+    </w:p>
+    <w:p>
+      <w:pPr>
+        <w:pStyle w:val="Heading4"/>
+      </w:pPr>
+      <w:r>
+        <w:t xml:space="preserve">AF PGI </w:t>
+      </w:r>
+      <w:r>
+        <w:rPr>
+          <w:szCs w:val="24"/>
+        </w:rPr>
+        <w:t>5306</w:t>
+      </w:r>
+      <w:r>
+        <w:t>.302-4   International Agreement</w:t>
+      </w:r>
+      <w:bookmarkEnd w:id="1"/>
       <w:bookmarkEnd w:id="2"/>
-    </w:p>
-    <w:p>
-      <w:pPr>
-        <w:pStyle w:val="Heading4"/>
-      </w:pPr>
-      <w:r>
-        <w:t xml:space="preserve">AF PGI </w:t>
-      </w:r>
-      <w:r>
-        <w:rPr>
-          <w:szCs w:val="24"/>
-        </w:rPr>
-        <w:t>5306</w:t>
-      </w:r>
-      <w:r>
-        <w:t>.302-4   International Agreement</w:t>
-      </w:r>
-      <w:bookmarkEnd w:id="0"/>
-      <w:bookmarkEnd w:id="1"/>
     </w:p>
     <w:p>
       <w:pPr>
@@ -1464,9 +1464,6 @@
       </w:r>
     </w:p>
     <w:p>
-      <w:pPr>
-        <w:pStyle w:val="List1"/>
-      </w:pPr>
       <w:r>
         <w:t>The AFMC Competition and Commercial Advocate appoints the primary and alternate AFMC procuring activity Competition and Commercial Advocates via certificate.  SCOs may nominate</w:t>
       </w:r>
@@ -2128,54 +2125,9 @@
         <w:rPr>
           <w:rFonts w:eastAsia="Times New Roman"/>
         </w:rPr>
-        <w:t>The SMC Competition Advocate is</w:t>
-      </w:r>
-      <w:r>
-        <w:t xml:space="preserve"> </w:t>
+        <w:t xml:space="preserve">The approval authority for J&amp;As &gt; $13.5M ≤ $93M is the SCO (when a General Officer or civilian SES) (See </w:t>
       </w:r>
       <w:hyperlink r:id="rId18" w:history="1">
-        <w:r>
-          <w:rPr>
-            <w:rStyle w:val="Hyperlink"/>
-            <w:rFonts w:eastAsia="Times New Roman"/>
-          </w:rPr>
-          <w:t>Primary</w:t>
-        </w:r>
-      </w:hyperlink>
-      <w:r>
-        <w:rPr>
-          <w:rFonts w:eastAsia="Times New Roman"/>
-        </w:rPr>
-        <w:t xml:space="preserve"> and </w:t>
-      </w:r>
-      <w:hyperlink r:id="rId19" w:history="1">
-        <w:r>
-          <w:rPr>
-            <w:rStyle w:val="Hyperlink"/>
-            <w:rFonts w:eastAsia="Times New Roman"/>
-          </w:rPr>
-          <w:t>Alternate</w:t>
-        </w:r>
-      </w:hyperlink>
-      <w:r>
-        <w:rPr>
-          <w:rFonts w:eastAsia="Times New Roman"/>
-        </w:rPr>
-        <w:t xml:space="preserve">. </w:t>
-      </w:r>
-      <w:r>
-        <w:rPr>
-          <w:rFonts w:eastAsia="Times New Roman"/>
-        </w:rPr>
-        <w:t xml:space="preserve">  </w:t>
-      </w:r>
-      <w:r>
-        <w:rPr>
-          <w:rFonts w:eastAsia="Times New Roman"/>
-        </w:rPr>
-        <w:t xml:space="preserve">The approval authority for J&amp;As &gt; $13.5M ≤ $93M is the SCO (when a General Officer or civilian SES) (See </w:t>
-      </w:r>
-      <w:hyperlink r:id="rId20" w:history="1">
         <w:r>
           <w:rPr>
             <w:rStyle w:val="Hyperlink"/>
@@ -2249,17 +2201,23 @@
           <w:rFonts w:eastAsia="Calibri"/>
           <w:szCs w:val="24"/>
         </w:rPr>
-        <w:t xml:space="preserve">The primary Competition and Commercial Advocate (CCA) for SMC is </w:t>
-      </w:r>
-      <w:hyperlink r:id="rId21" w:history="1">
+        <w:t>The primary Competition and Commercial Advocate (CCA) for SMC is</w:t>
+      </w:r>
+      <w:r>
+        <w:rPr>
+          <w:rFonts w:eastAsia="Calibri"/>
+          <w:szCs w:val="24"/>
+        </w:rPr>
+        <w:t xml:space="preserve"> </w:t>
+      </w:r>
+      <w:hyperlink r:id="rId19" w:history="1">
         <w:r>
           <w:rPr>
-            <w:rFonts w:eastAsia="Calibri"/>
-            <w:color w:val="0000FF"/>
-            <w:szCs w:val="24"/>
-            <w:u w:val="single"/>
+            <w:rStyle w:val="Hyperlink"/>
+            <w:rFonts w:eastAsia="Times New Roman"/>
+            <w:szCs w:val="21"/>
           </w:rPr>
-          <w:t>Col Trent Tuthill</w:t>
+          <w:t>Lt Col Michael Kennebrae</w:t>
         </w:r>
       </w:hyperlink>
       <w:r>
@@ -2267,9 +2225,16 @@
           <w:rFonts w:eastAsia="Calibri"/>
           <w:szCs w:val="24"/>
         </w:rPr>
-        <w:t xml:space="preserve">, SMC/PK Deputy, and the alternate CCA is </w:t>
-      </w:r>
-      <w:hyperlink r:id="rId22" w:history="1">
+        <w:t>, SMC/PK Deputy.   T</w:t>
+      </w:r>
+      <w:r>
+        <w:rPr>
+          <w:rFonts w:eastAsia="Calibri"/>
+          <w:szCs w:val="24"/>
+        </w:rPr>
+        <w:t xml:space="preserve">he alternate CCA is </w:t>
+      </w:r>
+      <w:hyperlink r:id="rId20" w:history="1">
         <w:r>
           <w:rPr>
             <w:rFonts w:eastAsia="Calibri"/>
@@ -2302,6 +2267,7 @@
         <w:pStyle w:val="Heading2"/>
       </w:pPr>
       <w:r>
+        <w:lastRenderedPageBreak/>
         <w:t>USAFA PGI 5306</w:t>
       </w:r>
       <w:r>
@@ -2451,12 +2417,12 @@
       </w:pPr>
     </w:p>
     <w:sectPr>
-      <w:headerReference w:type="even" r:id="rId23"/>
-      <w:headerReference w:type="default" r:id="rId24"/>
-      <w:footerReference w:type="even" r:id="rId25"/>
-      <w:footerReference w:type="default" r:id="rId26"/>
-      <w:headerReference w:type="first" r:id="rId27"/>
-      <w:footerReference w:type="first" r:id="rId28"/>
+      <w:headerReference w:type="even" r:id="rId21"/>
+      <w:headerReference w:type="default" r:id="rId22"/>
+      <w:footerReference w:type="even" r:id="rId23"/>
+      <w:footerReference w:type="default" r:id="rId24"/>
+      <w:headerReference w:type="first" r:id="rId25"/>
+      <w:footerReference w:type="first" r:id="rId26"/>
       <w:pgSz w:w="12240" w:h="15840"/>
       <w:pgMar w:top="864" w:right="864" w:bottom="864" w:left="1080" w:header="720" w:footer="720" w:gutter="0"/>
       <w:cols w:space="720"/>
@@ -2467,7 +2433,7 @@
 </file>
 
 <file path=word/endnotes.xml><?xml version="1.0" encoding="utf-8"?>
-<w:endnotes xmlns:wpc="http://schemas.microsoft.com/office/word/2010/wordprocessingCanvas" xmlns:cx="http://schemas.microsoft.com/office/drawing/2014/chartex" xmlns:cx1="http://schemas.microsoft.com/office/drawing/2015/9/8/chartex" xmlns:cx2="http://schemas.microsoft.com/office/drawing/2015/10/21/chartex" xmlns:cx3="http://schemas.microsoft.com/office/drawing/2016/5/9/chartex" xmlns:cx4="http://schemas.microsoft.com/office/drawing/2016/5/10/chartex" xmlns:cx5="http://schemas.microsoft.com/office/drawing/2016/5/11/chartex" xmlns:cx6="http://schemas.microsoft.com/office/drawing/2016/5/12/chartex" xmlns:cx7="http://schemas.microsoft.com/office/drawing/2016/5/13/chartex" xmlns:cx8="http://schemas.microsoft.com/office/drawing/2016/5/14/chartex" xmlns:mc="http://schemas.openxmlformats.org/markup-compatibility/2006" xmlns:aink="http://schemas.microsoft.com/office/drawing/2016/ink" xmlns:am3d="http://schemas.microsoft.com/office/drawing/2017/model3d" xmlns:o="urn:schemas-microsoft-com:office:office" xmlns:r="http://schemas.openxmlformats.org/officeDocument/2006/relationships" xmlns:m="http://schemas.openxmlformats.org/officeDocument/2006/math" xmlns:v="urn:schemas-microsoft-com:vml" xmlns:wp14="http://schemas.microsoft.com/office/word/2010/wordprocessingDrawing" xmlns:wp="http://schemas.openxmlformats.org/drawingml/2006/wordprocessingDrawing" xmlns:w10="urn:schemas-microsoft-com:office:word" xmlns:w="http://schemas.openxmlformats.org/wordprocessingml/2006/main" xmlns:w14="http://schemas.microsoft.com/office/word/2010/wordml" xmlns:w15="http://schemas.microsoft.com/office/word/2012/wordml" xmlns:w16cid="http://schemas.microsoft.com/office/word/2016/wordml/cid" xmlns:w16se="http://schemas.microsoft.com/office/word/2015/wordml/symex" xmlns:wpg="http://schemas.microsoft.com/office/word/2010/wordprocessingGroup" xmlns:wpi="http://schemas.microsoft.com/office/word/2010/wordprocessingInk" xmlns:wne="http://schemas.microsoft.com/office/word/2006/wordml" xmlns:wps="http://schemas.microsoft.com/office/word/2010/wordprocessingShape" mc:Ignorable="w14 w15 w16se w16cid wp14">
+<w:endnotes xmlns:wpc="http://schemas.microsoft.com/office/word/2010/wordprocessingCanvas" xmlns:cx="http://schemas.microsoft.com/office/drawing/2014/chartex" xmlns:cx1="http://schemas.microsoft.com/office/drawing/2015/9/8/chartex" xmlns:cx2="http://schemas.microsoft.com/office/drawing/2015/10/21/chartex" xmlns:cx3="http://schemas.microsoft.com/office/drawing/2016/5/9/chartex" xmlns:cx4="http://schemas.microsoft.com/office/drawing/2016/5/10/chartex" xmlns:cx5="http://schemas.microsoft.com/office/drawing/2016/5/11/chartex" xmlns:cx6="http://schemas.microsoft.com/office/drawing/2016/5/12/chartex" xmlns:cx7="http://schemas.microsoft.com/office/drawing/2016/5/13/chartex" xmlns:cx8="http://schemas.microsoft.com/office/drawing/2016/5/14/chartex" xmlns:mc="http://schemas.openxmlformats.org/markup-compatibility/2006" xmlns:aink="http://schemas.microsoft.com/office/drawing/2016/ink" xmlns:am3d="http://schemas.microsoft.com/office/drawing/2017/model3d" xmlns:o="urn:schemas-microsoft-com:office:office" xmlns:r="http://schemas.openxmlformats.org/officeDocument/2006/relationships" xmlns:m="http://schemas.openxmlformats.org/officeDocument/2006/math" xmlns:v="urn:schemas-microsoft-com:vml" xmlns:wp14="http://schemas.microsoft.com/office/word/2010/wordprocessingDrawing" xmlns:wp="http://schemas.openxmlformats.org/drawingml/2006/wordprocessingDrawing" xmlns:w10="urn:schemas-microsoft-com:office:word" xmlns:w="http://schemas.openxmlformats.org/wordprocessingml/2006/main" xmlns:w14="http://schemas.microsoft.com/office/word/2010/wordml" xmlns:w15="http://schemas.microsoft.com/office/word/2012/wordml" xmlns:w16cex="http://schemas.microsoft.com/office/word/2018/wordml/cex" xmlns:w16cid="http://schemas.microsoft.com/office/word/2016/wordml/cid" xmlns:w16="http://schemas.microsoft.com/office/word/2018/wordml" xmlns:w16se="http://schemas.microsoft.com/office/word/2015/wordml/symex" xmlns:wpg="http://schemas.microsoft.com/office/word/2010/wordprocessingGroup" xmlns:wpi="http://schemas.microsoft.com/office/word/2010/wordprocessingInk" xmlns:wne="http://schemas.microsoft.com/office/word/2006/wordml" xmlns:wps="http://schemas.microsoft.com/office/word/2010/wordprocessingShape" mc:Ignorable="w14 w15 w16se w16cid w16 w16cex wp14">
   <w:endnote w:type="separator" w:id="-1">
     <w:p>
       <w:pPr>
@@ -2492,7 +2458,7 @@
 </file>
 
 <file path=word/footer1.xml><?xml version="1.0" encoding="utf-8"?>
-<w:ftr xmlns:wpc="http://schemas.microsoft.com/office/word/2010/wordprocessingCanvas" xmlns:cx="http://schemas.microsoft.com/office/drawing/2014/chartex" xmlns:cx1="http://schemas.microsoft.com/office/drawing/2015/9/8/chartex" xmlns:cx2="http://schemas.microsoft.com/office/drawing/2015/10/21/chartex" xmlns:cx3="http://schemas.microsoft.com/office/drawing/2016/5/9/chartex" xmlns:cx4="http://schemas.microsoft.com/office/drawing/2016/5/10/chartex" xmlns:cx5="http://schemas.microsoft.com/office/drawing/2016/5/11/chartex" xmlns:cx6="http://schemas.microsoft.com/office/drawing/2016/5/12/chartex" xmlns:cx7="http://schemas.microsoft.com/office/drawing/2016/5/13/chartex" xmlns:cx8="http://schemas.microsoft.com/office/drawing/2016/5/14/chartex" xmlns:mc="http://schemas.openxmlformats.org/markup-compatibility/2006" xmlns:aink="http://schemas.microsoft.com/office/drawing/2016/ink" xmlns:am3d="http://schemas.microsoft.com/office/drawing/2017/model3d" xmlns:o="urn:schemas-microsoft-com:office:office" xmlns:r="http://schemas.openxmlformats.org/officeDocument/2006/relationships" xmlns:m="http://schemas.openxmlformats.org/officeDocument/2006/math" xmlns:v="urn:schemas-microsoft-com:vml" xmlns:wp14="http://schemas.microsoft.com/office/word/2010/wordprocessingDrawing" xmlns:wp="http://schemas.openxmlformats.org/drawingml/2006/wordprocessingDrawing" xmlns:w10="urn:schemas-microsoft-com:office:word" xmlns:w="http://schemas.openxmlformats.org/wordprocessingml/2006/main" xmlns:w14="http://schemas.microsoft.com/office/word/2010/wordml" xmlns:w15="http://schemas.microsoft.com/office/word/2012/wordml" xmlns:w16cid="http://schemas.microsoft.com/office/word/2016/wordml/cid" xmlns:w16se="http://schemas.microsoft.com/office/word/2015/wordml/symex" xmlns:wpg="http://schemas.microsoft.com/office/word/2010/wordprocessingGroup" xmlns:wpi="http://schemas.microsoft.com/office/word/2010/wordprocessingInk" xmlns:wne="http://schemas.microsoft.com/office/word/2006/wordml" xmlns:wps="http://schemas.microsoft.com/office/word/2010/wordprocessingShape" mc:Ignorable="w14 w15 w16se w16cid wp14">
+<w:ftr xmlns:wpc="http://schemas.microsoft.com/office/word/2010/wordprocessingCanvas" xmlns:cx="http://schemas.microsoft.com/office/drawing/2014/chartex" xmlns:cx1="http://schemas.microsoft.com/office/drawing/2015/9/8/chartex" xmlns:cx2="http://schemas.microsoft.com/office/drawing/2015/10/21/chartex" xmlns:cx3="http://schemas.microsoft.com/office/drawing/2016/5/9/chartex" xmlns:cx4="http://schemas.microsoft.com/office/drawing/2016/5/10/chartex" xmlns:cx5="http://schemas.microsoft.com/office/drawing/2016/5/11/chartex" xmlns:cx6="http://schemas.microsoft.com/office/drawing/2016/5/12/chartex" xmlns:cx7="http://schemas.microsoft.com/office/drawing/2016/5/13/chartex" xmlns:cx8="http://schemas.microsoft.com/office/drawing/2016/5/14/chartex" xmlns:mc="http://schemas.openxmlformats.org/markup-compatibility/2006" xmlns:aink="http://schemas.microsoft.com/office/drawing/2016/ink" xmlns:am3d="http://schemas.microsoft.com/office/drawing/2017/model3d" xmlns:o="urn:schemas-microsoft-com:office:office" xmlns:r="http://schemas.openxmlformats.org/officeDocument/2006/relationships" xmlns:m="http://schemas.openxmlformats.org/officeDocument/2006/math" xmlns:v="urn:schemas-microsoft-com:vml" xmlns:wp14="http://schemas.microsoft.com/office/word/2010/wordprocessingDrawing" xmlns:wp="http://schemas.openxmlformats.org/drawingml/2006/wordprocessingDrawing" xmlns:w10="urn:schemas-microsoft-com:office:word" xmlns:w="http://schemas.openxmlformats.org/wordprocessingml/2006/main" xmlns:w14="http://schemas.microsoft.com/office/word/2010/wordml" xmlns:w15="http://schemas.microsoft.com/office/word/2012/wordml" xmlns:w16cex="http://schemas.microsoft.com/office/word/2018/wordml/cex" xmlns:w16cid="http://schemas.microsoft.com/office/word/2016/wordml/cid" xmlns:w16="http://schemas.microsoft.com/office/word/2018/wordml" xmlns:w16se="http://schemas.microsoft.com/office/word/2015/wordml/symex" xmlns:wpg="http://schemas.microsoft.com/office/word/2010/wordprocessingGroup" xmlns:wpi="http://schemas.microsoft.com/office/word/2010/wordprocessingInk" xmlns:wne="http://schemas.microsoft.com/office/word/2006/wordml" xmlns:wps="http://schemas.microsoft.com/office/word/2010/wordprocessingShape" mc:Ignorable="w14 w15 w16se w16cid w16 w16cex wp14">
   <w:p>
     <w:pPr>
       <w:pStyle w:val="Footer"/>
@@ -2502,7 +2468,7 @@
 </file>
 
 <file path=word/footer2.xml><?xml version="1.0" encoding="utf-8"?>
-<w:ftr xmlns:wpc="http://schemas.microsoft.com/office/word/2010/wordprocessingCanvas" xmlns:cx="http://schemas.microsoft.com/office/drawing/2014/chartex" xmlns:cx1="http://schemas.microsoft.com/office/drawing/2015/9/8/chartex" xmlns:cx2="http://schemas.microsoft.com/office/drawing/2015/10/21/chartex" xmlns:cx3="http://schemas.microsoft.com/office/drawing/2016/5/9/chartex" xmlns:cx4="http://schemas.microsoft.com/office/drawing/2016/5/10/chartex" xmlns:cx5="http://schemas.microsoft.com/office/drawing/2016/5/11/chartex" xmlns:cx6="http://schemas.microsoft.com/office/drawing/2016/5/12/chartex" xmlns:cx7="http://schemas.microsoft.com/office/drawing/2016/5/13/chartex" xmlns:cx8="http://schemas.microsoft.com/office/drawing/2016/5/14/chartex" xmlns:mc="http://schemas.openxmlformats.org/markup-compatibility/2006" xmlns:aink="http://schemas.microsoft.com/office/drawing/2016/ink" xmlns:am3d="http://schemas.microsoft.com/office/drawing/2017/model3d" xmlns:o="urn:schemas-microsoft-com:office:office" xmlns:r="http://schemas.openxmlformats.org/officeDocument/2006/relationships" xmlns:m="http://schemas.openxmlformats.org/officeDocument/2006/math" xmlns:v="urn:schemas-microsoft-com:vml" xmlns:wp14="http://schemas.microsoft.com/office/word/2010/wordprocessingDrawing" xmlns:wp="http://schemas.openxmlformats.org/drawingml/2006/wordprocessingDrawing" xmlns:w10="urn:schemas-microsoft-com:office:word" xmlns:w="http://schemas.openxmlformats.org/wordprocessingml/2006/main" xmlns:w14="http://schemas.microsoft.com/office/word/2010/wordml" xmlns:w15="http://schemas.microsoft.com/office/word/2012/wordml" xmlns:w16cid="http://schemas.microsoft.com/office/word/2016/wordml/cid" xmlns:w16se="http://schemas.microsoft.com/office/word/2015/wordml/symex" xmlns:wpg="http://schemas.microsoft.com/office/word/2010/wordprocessingGroup" xmlns:wpi="http://schemas.microsoft.com/office/word/2010/wordprocessingInk" xmlns:wne="http://schemas.microsoft.com/office/word/2006/wordml" xmlns:wps="http://schemas.microsoft.com/office/word/2010/wordprocessingShape" mc:Ignorable="w14 w15 w16se w16cid wp14">
+<w:ftr xmlns:wpc="http://schemas.microsoft.com/office/word/2010/wordprocessingCanvas" xmlns:cx="http://schemas.microsoft.com/office/drawing/2014/chartex" xmlns:cx1="http://schemas.microsoft.com/office/drawing/2015/9/8/chartex" xmlns:cx2="http://schemas.microsoft.com/office/drawing/2015/10/21/chartex" xmlns:cx3="http://schemas.microsoft.com/office/drawing/2016/5/9/chartex" xmlns:cx4="http://schemas.microsoft.com/office/drawing/2016/5/10/chartex" xmlns:cx5="http://schemas.microsoft.com/office/drawing/2016/5/11/chartex" xmlns:cx6="http://schemas.microsoft.com/office/drawing/2016/5/12/chartex" xmlns:cx7="http://schemas.microsoft.com/office/drawing/2016/5/13/chartex" xmlns:cx8="http://schemas.microsoft.com/office/drawing/2016/5/14/chartex" xmlns:mc="http://schemas.openxmlformats.org/markup-compatibility/2006" xmlns:aink="http://schemas.microsoft.com/office/drawing/2016/ink" xmlns:am3d="http://schemas.microsoft.com/office/drawing/2017/model3d" xmlns:o="urn:schemas-microsoft-com:office:office" xmlns:r="http://schemas.openxmlformats.org/officeDocument/2006/relationships" xmlns:m="http://schemas.openxmlformats.org/officeDocument/2006/math" xmlns:v="urn:schemas-microsoft-com:vml" xmlns:wp14="http://schemas.microsoft.com/office/word/2010/wordprocessingDrawing" xmlns:wp="http://schemas.openxmlformats.org/drawingml/2006/wordprocessingDrawing" xmlns:w10="urn:schemas-microsoft-com:office:word" xmlns:w="http://schemas.openxmlformats.org/wordprocessingml/2006/main" xmlns:w14="http://schemas.microsoft.com/office/word/2010/wordml" xmlns:w15="http://schemas.microsoft.com/office/word/2012/wordml" xmlns:w16cex="http://schemas.microsoft.com/office/word/2018/wordml/cex" xmlns:w16cid="http://schemas.microsoft.com/office/word/2016/wordml/cid" xmlns:w16="http://schemas.microsoft.com/office/word/2018/wordml" xmlns:w16se="http://schemas.microsoft.com/office/word/2015/wordml/symex" xmlns:wpg="http://schemas.microsoft.com/office/word/2010/wordprocessingGroup" xmlns:wpi="http://schemas.microsoft.com/office/word/2010/wordprocessingInk" xmlns:wne="http://schemas.microsoft.com/office/word/2006/wordml" xmlns:wps="http://schemas.microsoft.com/office/word/2010/wordprocessingShape" mc:Ignorable="w14 w15 w16se w16cid w16 w16cex wp14">
   <w:p>
     <w:pPr>
       <w:pStyle w:val="Footer"/>
@@ -2512,7 +2478,7 @@
 </file>
 
 <file path=word/footer3.xml><?xml version="1.0" encoding="utf-8"?>
-<w:ftr xmlns:wpc="http://schemas.microsoft.com/office/word/2010/wordprocessingCanvas" xmlns:cx="http://schemas.microsoft.com/office/drawing/2014/chartex" xmlns:cx1="http://schemas.microsoft.com/office/drawing/2015/9/8/chartex" xmlns:cx2="http://schemas.microsoft.com/office/drawing/2015/10/21/chartex" xmlns:cx3="http://schemas.microsoft.com/office/drawing/2016/5/9/chartex" xmlns:cx4="http://schemas.microsoft.com/office/drawing/2016/5/10/chartex" xmlns:cx5="http://schemas.microsoft.com/office/drawing/2016/5/11/chartex" xmlns:cx6="http://schemas.microsoft.com/office/drawing/2016/5/12/chartex" xmlns:cx7="http://schemas.microsoft.com/office/drawing/2016/5/13/chartex" xmlns:cx8="http://schemas.microsoft.com/office/drawing/2016/5/14/chartex" xmlns:mc="http://schemas.openxmlformats.org/markup-compatibility/2006" xmlns:aink="http://schemas.microsoft.com/office/drawing/2016/ink" xmlns:am3d="http://schemas.microsoft.com/office/drawing/2017/model3d" xmlns:o="urn:schemas-microsoft-com:office:office" xmlns:r="http://schemas.openxmlformats.org/officeDocument/2006/relationships" xmlns:m="http://schemas.openxmlformats.org/officeDocument/2006/math" xmlns:v="urn:schemas-microsoft-com:vml" xmlns:wp14="http://schemas.microsoft.com/office/word/2010/wordprocessingDrawing" xmlns:wp="http://schemas.openxmlformats.org/drawingml/2006/wordprocessingDrawing" xmlns:w10="urn:schemas-microsoft-com:office:word" xmlns:w="http://schemas.openxmlformats.org/wordprocessingml/2006/main" xmlns:w14="http://schemas.microsoft.com/office/word/2010/wordml" xmlns:w15="http://schemas.microsoft.com/office/word/2012/wordml" xmlns:w16cid="http://schemas.microsoft.com/office/word/2016/wordml/cid" xmlns:w16se="http://schemas.microsoft.com/office/word/2015/wordml/symex" xmlns:wpg="http://schemas.microsoft.com/office/word/2010/wordprocessingGroup" xmlns:wpi="http://schemas.microsoft.com/office/word/2010/wordprocessingInk" xmlns:wne="http://schemas.microsoft.com/office/word/2006/wordml" xmlns:wps="http://schemas.microsoft.com/office/word/2010/wordprocessingShape" mc:Ignorable="w14 w15 w16se w16cid wp14">
+<w:ftr xmlns:wpc="http://schemas.microsoft.com/office/word/2010/wordprocessingCanvas" xmlns:cx="http://schemas.microsoft.com/office/drawing/2014/chartex" xmlns:cx1="http://schemas.microsoft.com/office/drawing/2015/9/8/chartex" xmlns:cx2="http://schemas.microsoft.com/office/drawing/2015/10/21/chartex" xmlns:cx3="http://schemas.microsoft.com/office/drawing/2016/5/9/chartex" xmlns:cx4="http://schemas.microsoft.com/office/drawing/2016/5/10/chartex" xmlns:cx5="http://schemas.microsoft.com/office/drawing/2016/5/11/chartex" xmlns:cx6="http://schemas.microsoft.com/office/drawing/2016/5/12/chartex" xmlns:cx7="http://schemas.microsoft.com/office/drawing/2016/5/13/chartex" xmlns:cx8="http://schemas.microsoft.com/office/drawing/2016/5/14/chartex" xmlns:mc="http://schemas.openxmlformats.org/markup-compatibility/2006" xmlns:aink="http://schemas.microsoft.com/office/drawing/2016/ink" xmlns:am3d="http://schemas.microsoft.com/office/drawing/2017/model3d" xmlns:o="urn:schemas-microsoft-com:office:office" xmlns:r="http://schemas.openxmlformats.org/officeDocument/2006/relationships" xmlns:m="http://schemas.openxmlformats.org/officeDocument/2006/math" xmlns:v="urn:schemas-microsoft-com:vml" xmlns:wp14="http://schemas.microsoft.com/office/word/2010/wordprocessingDrawing" xmlns:wp="http://schemas.openxmlformats.org/drawingml/2006/wordprocessingDrawing" xmlns:w10="urn:schemas-microsoft-com:office:word" xmlns:w="http://schemas.openxmlformats.org/wordprocessingml/2006/main" xmlns:w14="http://schemas.microsoft.com/office/word/2010/wordml" xmlns:w15="http://schemas.microsoft.com/office/word/2012/wordml" xmlns:w16cex="http://schemas.microsoft.com/office/word/2018/wordml/cex" xmlns:w16cid="http://schemas.microsoft.com/office/word/2016/wordml/cid" xmlns:w16="http://schemas.microsoft.com/office/word/2018/wordml" xmlns:w16se="http://schemas.microsoft.com/office/word/2015/wordml/symex" xmlns:wpg="http://schemas.microsoft.com/office/word/2010/wordprocessingGroup" xmlns:wpi="http://schemas.microsoft.com/office/word/2010/wordprocessingInk" xmlns:wne="http://schemas.microsoft.com/office/word/2006/wordml" xmlns:wps="http://schemas.microsoft.com/office/word/2010/wordprocessingShape" mc:Ignorable="w14 w15 w16se w16cid w16 w16cex wp14">
   <w:p>
     <w:pPr>
       <w:pStyle w:val="Footer"/>
@@ -2522,7 +2488,7 @@
 </file>
 
 <file path=word/footnotes.xml><?xml version="1.0" encoding="utf-8"?>
-<w:footnotes xmlns:wpc="http://schemas.microsoft.com/office/word/2010/wordprocessingCanvas" xmlns:cx="http://schemas.microsoft.com/office/drawing/2014/chartex" xmlns:cx1="http://schemas.microsoft.com/office/drawing/2015/9/8/chartex" xmlns:cx2="http://schemas.microsoft.com/office/drawing/2015/10/21/chartex" xmlns:cx3="http://schemas.microsoft.com/office/drawing/2016/5/9/chartex" xmlns:cx4="http://schemas.microsoft.com/office/drawing/2016/5/10/chartex" xmlns:cx5="http://schemas.microsoft.com/office/drawing/2016/5/11/chartex" xmlns:cx6="http://schemas.microsoft.com/office/drawing/2016/5/12/chartex" xmlns:cx7="http://schemas.microsoft.com/office/drawing/2016/5/13/chartex" xmlns:cx8="http://schemas.microsoft.com/office/drawing/2016/5/14/chartex" xmlns:mc="http://schemas.openxmlformats.org/markup-compatibility/2006" xmlns:aink="http://schemas.microsoft.com/office/drawing/2016/ink" xmlns:am3d="http://schemas.microsoft.com/office/drawing/2017/model3d" xmlns:o="urn:schemas-microsoft-com:office:office" xmlns:r="http://schemas.openxmlformats.org/officeDocument/2006/relationships" xmlns:m="http://schemas.openxmlformats.org/officeDocument/2006/math" xmlns:v="urn:schemas-microsoft-com:vml" xmlns:wp14="http://schemas.microsoft.com/office/word/2010/wordprocessingDrawing" xmlns:wp="http://schemas.openxmlformats.org/drawingml/2006/wordprocessingDrawing" xmlns:w10="urn:schemas-microsoft-com:office:word" xmlns:w="http://schemas.openxmlformats.org/wordprocessingml/2006/main" xmlns:w14="http://schemas.microsoft.com/office/word/2010/wordml" xmlns:w15="http://schemas.microsoft.com/office/word/2012/wordml" xmlns:w16cid="http://schemas.microsoft.com/office/word/2016/wordml/cid" xmlns:w16se="http://schemas.microsoft.com/office/word/2015/wordml/symex" xmlns:wpg="http://schemas.microsoft.com/office/word/2010/wordprocessingGroup" xmlns:wpi="http://schemas.microsoft.com/office/word/2010/wordprocessingInk" xmlns:wne="http://schemas.microsoft.com/office/word/2006/wordml" xmlns:wps="http://schemas.microsoft.com/office/word/2010/wordprocessingShape" mc:Ignorable="w14 w15 w16se w16cid wp14">
+<w:footnotes xmlns:wpc="http://schemas.microsoft.com/office/word/2010/wordprocessingCanvas" xmlns:cx="http://schemas.microsoft.com/office/drawing/2014/chartex" xmlns:cx1="http://schemas.microsoft.com/office/drawing/2015/9/8/chartex" xmlns:cx2="http://schemas.microsoft.com/office/drawing/2015/10/21/chartex" xmlns:cx3="http://schemas.microsoft.com/office/drawing/2016/5/9/chartex" xmlns:cx4="http://schemas.microsoft.com/office/drawing/2016/5/10/chartex" xmlns:cx5="http://schemas.microsoft.com/office/drawing/2016/5/11/chartex" xmlns:cx6="http://schemas.microsoft.com/office/drawing/2016/5/12/chartex" xmlns:cx7="http://schemas.microsoft.com/office/drawing/2016/5/13/chartex" xmlns:cx8="http://schemas.microsoft.com/office/drawing/2016/5/14/chartex" xmlns:mc="http://schemas.openxmlformats.org/markup-compatibility/2006" xmlns:aink="http://schemas.microsoft.com/office/drawing/2016/ink" xmlns:am3d="http://schemas.microsoft.com/office/drawing/2017/model3d" xmlns:o="urn:schemas-microsoft-com:office:office" xmlns:r="http://schemas.openxmlformats.org/officeDocument/2006/relationships" xmlns:m="http://schemas.openxmlformats.org/officeDocument/2006/math" xmlns:v="urn:schemas-microsoft-com:vml" xmlns:wp14="http://schemas.microsoft.com/office/word/2010/wordprocessingDrawing" xmlns:wp="http://schemas.openxmlformats.org/drawingml/2006/wordprocessingDrawing" xmlns:w10="urn:schemas-microsoft-com:office:word" xmlns:w="http://schemas.openxmlformats.org/wordprocessingml/2006/main" xmlns:w14="http://schemas.microsoft.com/office/word/2010/wordml" xmlns:w15="http://schemas.microsoft.com/office/word/2012/wordml" xmlns:w16cex="http://schemas.microsoft.com/office/word/2018/wordml/cex" xmlns:w16cid="http://schemas.microsoft.com/office/word/2016/wordml/cid" xmlns:w16="http://schemas.microsoft.com/office/word/2018/wordml" xmlns:w16se="http://schemas.microsoft.com/office/word/2015/wordml/symex" xmlns:wpg="http://schemas.microsoft.com/office/word/2010/wordprocessingGroup" xmlns:wpi="http://schemas.microsoft.com/office/word/2010/wordprocessingInk" xmlns:wne="http://schemas.microsoft.com/office/word/2006/wordml" xmlns:wps="http://schemas.microsoft.com/office/word/2010/wordprocessingShape" mc:Ignorable="w14 w15 w16se w16cid w16 w16cex wp14">
   <w:footnote w:type="separator" w:id="-1">
     <w:p>
       <w:pPr>
@@ -2547,7 +2513,7 @@
 </file>
 
 <file path=word/header1.xml><?xml version="1.0" encoding="utf-8"?>
-<w:hdr xmlns:wpc="http://schemas.microsoft.com/office/word/2010/wordprocessingCanvas" xmlns:cx="http://schemas.microsoft.com/office/drawing/2014/chartex" xmlns:cx1="http://schemas.microsoft.com/office/drawing/2015/9/8/chartex" xmlns:cx2="http://schemas.microsoft.com/office/drawing/2015/10/21/chartex" xmlns:cx3="http://schemas.microsoft.com/office/drawing/2016/5/9/chartex" xmlns:cx4="http://schemas.microsoft.com/office/drawing/2016/5/10/chartex" xmlns:cx5="http://schemas.microsoft.com/office/drawing/2016/5/11/chartex" xmlns:cx6="http://schemas.microsoft.com/office/drawing/2016/5/12/chartex" xmlns:cx7="http://schemas.microsoft.com/office/drawing/2016/5/13/chartex" xmlns:cx8="http://schemas.microsoft.com/office/drawing/2016/5/14/chartex" xmlns:mc="http://schemas.openxmlformats.org/markup-compatibility/2006" xmlns:aink="http://schemas.microsoft.com/office/drawing/2016/ink" xmlns:am3d="http://schemas.microsoft.com/office/drawing/2017/model3d" xmlns:o="urn:schemas-microsoft-com:office:office" xmlns:r="http://schemas.openxmlformats.org/officeDocument/2006/relationships" xmlns:m="http://schemas.openxmlformats.org/officeDocument/2006/math" xmlns:v="urn:schemas-microsoft-com:vml" xmlns:wp14="http://schemas.microsoft.com/office/word/2010/wordprocessingDrawing" xmlns:wp="http://schemas.openxmlformats.org/drawingml/2006/wordprocessingDrawing" xmlns:w10="urn:schemas-microsoft-com:office:word" xmlns:w="http://schemas.openxmlformats.org/wordprocessingml/2006/main" xmlns:w14="http://schemas.microsoft.com/office/word/2010/wordml" xmlns:w15="http://schemas.microsoft.com/office/word/2012/wordml" xmlns:w16cid="http://schemas.microsoft.com/office/word/2016/wordml/cid" xmlns:w16se="http://schemas.microsoft.com/office/word/2015/wordml/symex" xmlns:wpg="http://schemas.microsoft.com/office/word/2010/wordprocessingGroup" xmlns:wpi="http://schemas.microsoft.com/office/word/2010/wordprocessingInk" xmlns:wne="http://schemas.microsoft.com/office/word/2006/wordml" xmlns:wps="http://schemas.microsoft.com/office/word/2010/wordprocessingShape" mc:Ignorable="w14 w15 w16se w16cid wp14">
+<w:hdr xmlns:wpc="http://schemas.microsoft.com/office/word/2010/wordprocessingCanvas" xmlns:cx="http://schemas.microsoft.com/office/drawing/2014/chartex" xmlns:cx1="http://schemas.microsoft.com/office/drawing/2015/9/8/chartex" xmlns:cx2="http://schemas.microsoft.com/office/drawing/2015/10/21/chartex" xmlns:cx3="http://schemas.microsoft.com/office/drawing/2016/5/9/chartex" xmlns:cx4="http://schemas.microsoft.com/office/drawing/2016/5/10/chartex" xmlns:cx5="http://schemas.microsoft.com/office/drawing/2016/5/11/chartex" xmlns:cx6="http://schemas.microsoft.com/office/drawing/2016/5/12/chartex" xmlns:cx7="http://schemas.microsoft.com/office/drawing/2016/5/13/chartex" xmlns:cx8="http://schemas.microsoft.com/office/drawing/2016/5/14/chartex" xmlns:mc="http://schemas.openxmlformats.org/markup-compatibility/2006" xmlns:aink="http://schemas.microsoft.com/office/drawing/2016/ink" xmlns:am3d="http://schemas.microsoft.com/office/drawing/2017/model3d" xmlns:o="urn:schemas-microsoft-com:office:office" xmlns:r="http://schemas.openxmlformats.org/officeDocument/2006/relationships" xmlns:m="http://schemas.openxmlformats.org/officeDocument/2006/math" xmlns:v="urn:schemas-microsoft-com:vml" xmlns:wp14="http://schemas.microsoft.com/office/word/2010/wordprocessingDrawing" xmlns:wp="http://schemas.openxmlformats.org/drawingml/2006/wordprocessingDrawing" xmlns:w10="urn:schemas-microsoft-com:office:word" xmlns:w="http://schemas.openxmlformats.org/wordprocessingml/2006/main" xmlns:w14="http://schemas.microsoft.com/office/word/2010/wordml" xmlns:w15="http://schemas.microsoft.com/office/word/2012/wordml" xmlns:w16cex="http://schemas.microsoft.com/office/word/2018/wordml/cex" xmlns:w16cid="http://schemas.microsoft.com/office/word/2016/wordml/cid" xmlns:w16="http://schemas.microsoft.com/office/word/2018/wordml" xmlns:w16se="http://schemas.microsoft.com/office/word/2015/wordml/symex" xmlns:wpg="http://schemas.microsoft.com/office/word/2010/wordprocessingGroup" xmlns:wpi="http://schemas.microsoft.com/office/word/2010/wordprocessingInk" xmlns:wne="http://schemas.microsoft.com/office/word/2006/wordml" xmlns:wps="http://schemas.microsoft.com/office/word/2010/wordprocessingShape" mc:Ignorable="w14 w15 w16se w16cid w16 w16cex wp14">
   <w:p>
     <w:pPr>
       <w:pStyle w:val="Header"/>
@@ -2557,7 +2523,7 @@
 </file>
 
 <file path=word/header2.xml><?xml version="1.0" encoding="utf-8"?>
-<w:hdr xmlns:wpc="http://schemas.microsoft.com/office/word/2010/wordprocessingCanvas" xmlns:cx="http://schemas.microsoft.com/office/drawing/2014/chartex" xmlns:cx1="http://schemas.microsoft.com/office/drawing/2015/9/8/chartex" xmlns:cx2="http://schemas.microsoft.com/office/drawing/2015/10/21/chartex" xmlns:cx3="http://schemas.microsoft.com/office/drawing/2016/5/9/chartex" xmlns:cx4="http://schemas.microsoft.com/office/drawing/2016/5/10/chartex" xmlns:cx5="http://schemas.microsoft.com/office/drawing/2016/5/11/chartex" xmlns:cx6="http://schemas.microsoft.com/office/drawing/2016/5/12/chartex" xmlns:cx7="http://schemas.microsoft.com/office/drawing/2016/5/13/chartex" xmlns:cx8="http://schemas.microsoft.com/office/drawing/2016/5/14/chartex" xmlns:mc="http://schemas.openxmlformats.org/markup-compatibility/2006" xmlns:aink="http://schemas.microsoft.com/office/drawing/2016/ink" xmlns:am3d="http://schemas.microsoft.com/office/drawing/2017/model3d" xmlns:o="urn:schemas-microsoft-com:office:office" xmlns:r="http://schemas.openxmlformats.org/officeDocument/2006/relationships" xmlns:m="http://schemas.openxmlformats.org/officeDocument/2006/math" xmlns:v="urn:schemas-microsoft-com:vml" xmlns:wp14="http://schemas.microsoft.com/office/word/2010/wordprocessingDrawing" xmlns:wp="http://schemas.openxmlformats.org/drawingml/2006/wordprocessingDrawing" xmlns:w10="urn:schemas-microsoft-com:office:word" xmlns:w="http://schemas.openxmlformats.org/wordprocessingml/2006/main" xmlns:w14="http://schemas.microsoft.com/office/word/2010/wordml" xmlns:w15="http://schemas.microsoft.com/office/word/2012/wordml" xmlns:w16cid="http://schemas.microsoft.com/office/word/2016/wordml/cid" xmlns:w16se="http://schemas.microsoft.com/office/word/2015/wordml/symex" xmlns:wpg="http://schemas.microsoft.com/office/word/2010/wordprocessingGroup" xmlns:wpi="http://schemas.microsoft.com/office/word/2010/wordprocessingInk" xmlns:wne="http://schemas.microsoft.com/office/word/2006/wordml" xmlns:wps="http://schemas.microsoft.com/office/word/2010/wordprocessingShape" mc:Ignorable="w14 w15 w16se w16cid wp14">
+<w:hdr xmlns:wpc="http://schemas.microsoft.com/office/word/2010/wordprocessingCanvas" xmlns:cx="http://schemas.microsoft.com/office/drawing/2014/chartex" xmlns:cx1="http://schemas.microsoft.com/office/drawing/2015/9/8/chartex" xmlns:cx2="http://schemas.microsoft.com/office/drawing/2015/10/21/chartex" xmlns:cx3="http://schemas.microsoft.com/office/drawing/2016/5/9/chartex" xmlns:cx4="http://schemas.microsoft.com/office/drawing/2016/5/10/chartex" xmlns:cx5="http://schemas.microsoft.com/office/drawing/2016/5/11/chartex" xmlns:cx6="http://schemas.microsoft.com/office/drawing/2016/5/12/chartex" xmlns:cx7="http://schemas.microsoft.com/office/drawing/2016/5/13/chartex" xmlns:cx8="http://schemas.microsoft.com/office/drawing/2016/5/14/chartex" xmlns:mc="http://schemas.openxmlformats.org/markup-compatibility/2006" xmlns:aink="http://schemas.microsoft.com/office/drawing/2016/ink" xmlns:am3d="http://schemas.microsoft.com/office/drawing/2017/model3d" xmlns:o="urn:schemas-microsoft-com:office:office" xmlns:r="http://schemas.openxmlformats.org/officeDocument/2006/relationships" xmlns:m="http://schemas.openxmlformats.org/officeDocument/2006/math" xmlns:v="urn:schemas-microsoft-com:vml" xmlns:wp14="http://schemas.microsoft.com/office/word/2010/wordprocessingDrawing" xmlns:wp="http://schemas.openxmlformats.org/drawingml/2006/wordprocessingDrawing" xmlns:w10="urn:schemas-microsoft-com:office:word" xmlns:w="http://schemas.openxmlformats.org/wordprocessingml/2006/main" xmlns:w14="http://schemas.microsoft.com/office/word/2010/wordml" xmlns:w15="http://schemas.microsoft.com/office/word/2012/wordml" xmlns:w16cex="http://schemas.microsoft.com/office/word/2018/wordml/cex" xmlns:w16cid="http://schemas.microsoft.com/office/word/2016/wordml/cid" xmlns:w16="http://schemas.microsoft.com/office/word/2018/wordml" xmlns:w16se="http://schemas.microsoft.com/office/word/2015/wordml/symex" xmlns:wpg="http://schemas.microsoft.com/office/word/2010/wordprocessingGroup" xmlns:wpi="http://schemas.microsoft.com/office/word/2010/wordprocessingInk" xmlns:wne="http://schemas.microsoft.com/office/word/2006/wordml" xmlns:wps="http://schemas.microsoft.com/office/word/2010/wordprocessingShape" mc:Ignorable="w14 w15 w16se w16cid w16 w16cex wp14">
   <w:p>
     <w:pPr>
       <w:pStyle w:val="Header"/>
@@ -2567,7 +2533,7 @@
 </file>
 
 <file path=word/header3.xml><?xml version="1.0" encoding="utf-8"?>
-<w:hdr xmlns:wpc="http://schemas.microsoft.com/office/word/2010/wordprocessingCanvas" xmlns:cx="http://schemas.microsoft.com/office/drawing/2014/chartex" xmlns:cx1="http://schemas.microsoft.com/office/drawing/2015/9/8/chartex" xmlns:cx2="http://schemas.microsoft.com/office/drawing/2015/10/21/chartex" xmlns:cx3="http://schemas.microsoft.com/office/drawing/2016/5/9/chartex" xmlns:cx4="http://schemas.microsoft.com/office/drawing/2016/5/10/chartex" xmlns:cx5="http://schemas.microsoft.com/office/drawing/2016/5/11/chartex" xmlns:cx6="http://schemas.microsoft.com/office/drawing/2016/5/12/chartex" xmlns:cx7="http://schemas.microsoft.com/office/drawing/2016/5/13/chartex" xmlns:cx8="http://schemas.microsoft.com/office/drawing/2016/5/14/chartex" xmlns:mc="http://schemas.openxmlformats.org/markup-compatibility/2006" xmlns:aink="http://schemas.microsoft.com/office/drawing/2016/ink" xmlns:am3d="http://schemas.microsoft.com/office/drawing/2017/model3d" xmlns:o="urn:schemas-microsoft-com:office:office" xmlns:r="http://schemas.openxmlformats.org/officeDocument/2006/relationships" xmlns:m="http://schemas.openxmlformats.org/officeDocument/2006/math" xmlns:v="urn:schemas-microsoft-com:vml" xmlns:wp14="http://schemas.microsoft.com/office/word/2010/wordprocessingDrawing" xmlns:wp="http://schemas.openxmlformats.org/drawingml/2006/wordprocessingDrawing" xmlns:w10="urn:schemas-microsoft-com:office:word" xmlns:w="http://schemas.openxmlformats.org/wordprocessingml/2006/main" xmlns:w14="http://schemas.microsoft.com/office/word/2010/wordml" xmlns:w15="http://schemas.microsoft.com/office/word/2012/wordml" xmlns:w16cid="http://schemas.microsoft.com/office/word/2016/wordml/cid" xmlns:w16se="http://schemas.microsoft.com/office/word/2015/wordml/symex" xmlns:wpg="http://schemas.microsoft.com/office/word/2010/wordprocessingGroup" xmlns:wpi="http://schemas.microsoft.com/office/word/2010/wordprocessingInk" xmlns:wne="http://schemas.microsoft.com/office/word/2006/wordml" xmlns:wps="http://schemas.microsoft.com/office/word/2010/wordprocessingShape" mc:Ignorable="w14 w15 w16se w16cid wp14">
+<w:hdr xmlns:wpc="http://schemas.microsoft.com/office/word/2010/wordprocessingCanvas" xmlns:cx="http://schemas.microsoft.com/office/drawing/2014/chartex" xmlns:cx1="http://schemas.microsoft.com/office/drawing/2015/9/8/chartex" xmlns:cx2="http://schemas.microsoft.com/office/drawing/2015/10/21/chartex" xmlns:cx3="http://schemas.microsoft.com/office/drawing/2016/5/9/chartex" xmlns:cx4="http://schemas.microsoft.com/office/drawing/2016/5/10/chartex" xmlns:cx5="http://schemas.microsoft.com/office/drawing/2016/5/11/chartex" xmlns:cx6="http://schemas.microsoft.com/office/drawing/2016/5/12/chartex" xmlns:cx7="http://schemas.microsoft.com/office/drawing/2016/5/13/chartex" xmlns:cx8="http://schemas.microsoft.com/office/drawing/2016/5/14/chartex" xmlns:mc="http://schemas.openxmlformats.org/markup-compatibility/2006" xmlns:aink="http://schemas.microsoft.com/office/drawing/2016/ink" xmlns:am3d="http://schemas.microsoft.com/office/drawing/2017/model3d" xmlns:o="urn:schemas-microsoft-com:office:office" xmlns:r="http://schemas.openxmlformats.org/officeDocument/2006/relationships" xmlns:m="http://schemas.openxmlformats.org/officeDocument/2006/math" xmlns:v="urn:schemas-microsoft-com:vml" xmlns:wp14="http://schemas.microsoft.com/office/word/2010/wordprocessingDrawing" xmlns:wp="http://schemas.openxmlformats.org/drawingml/2006/wordprocessingDrawing" xmlns:w10="urn:schemas-microsoft-com:office:word" xmlns:w="http://schemas.openxmlformats.org/wordprocessingml/2006/main" xmlns:w14="http://schemas.microsoft.com/office/word/2010/wordml" xmlns:w15="http://schemas.microsoft.com/office/word/2012/wordml" xmlns:w16cex="http://schemas.microsoft.com/office/word/2018/wordml/cex" xmlns:w16cid="http://schemas.microsoft.com/office/word/2016/wordml/cid" xmlns:w16="http://schemas.microsoft.com/office/word/2018/wordml" xmlns:w16se="http://schemas.microsoft.com/office/word/2015/wordml/symex" xmlns:wpg="http://schemas.microsoft.com/office/word/2010/wordprocessingGroup" xmlns:wpi="http://schemas.microsoft.com/office/word/2010/wordprocessingInk" xmlns:wne="http://schemas.microsoft.com/office/word/2006/wordml" xmlns:wps="http://schemas.microsoft.com/office/word/2010/wordprocessingShape" mc:Ignorable="w14 w15 w16se w16cid w16 w16cex wp14">
   <w:p>
     <w:pPr>
       <w:pStyle w:val="Header"/>
@@ -2577,11 +2543,11 @@
 </file>
 
 <file path=word/numbering.xml><?xml version="1.0" encoding="utf-8"?>
-<w:numbering xmlns:wpc="http://schemas.microsoft.com/office/word/2010/wordprocessingCanvas" xmlns:cx="http://schemas.microsoft.com/office/drawing/2014/chartex" xmlns:cx1="http://schemas.microsoft.com/office/drawing/2015/9/8/chartex" xmlns:cx2="http://schemas.microsoft.com/office/drawing/2015/10/21/chartex" xmlns:cx3="http://schemas.microsoft.com/office/drawing/2016/5/9/chartex" xmlns:cx4="http://schemas.microsoft.com/office/drawing/2016/5/10/chartex" xmlns:cx5="http://schemas.microsoft.com/office/drawing/2016/5/11/chartex" xmlns:cx6="http://schemas.microsoft.com/office/drawing/2016/5/12/chartex" xmlns:cx7="http://schemas.microsoft.com/office/drawing/2016/5/13/chartex" xmlns:cx8="http://schemas.microsoft.com/office/drawing/2016/5/14/chartex" xmlns:mc="http://schemas.openxmlformats.org/markup-compatibility/2006" xmlns:aink="http://schemas.microsoft.com/office/drawing/2016/ink" xmlns:am3d="http://schemas.microsoft.com/office/drawing/2017/model3d" xmlns:o="urn:schemas-microsoft-com:office:office" xmlns:r="http://schemas.openxmlformats.org/officeDocument/2006/relationships" xmlns:m="http://schemas.openxmlformats.org/officeDocument/2006/math" xmlns:v="urn:schemas-microsoft-com:vml" xmlns:wp14="http://schemas.microsoft.com/office/word/2010/wordprocessingDrawing" xmlns:wp="http://schemas.openxmlformats.org/drawingml/2006/wordprocessingDrawing" xmlns:w10="urn:schemas-microsoft-com:office:word" xmlns:w="http://schemas.openxmlformats.org/wordprocessingml/2006/main" xmlns:w14="http://schemas.microsoft.com/office/word/2010/wordml" xmlns:w15="http://schemas.microsoft.com/office/word/2012/wordml" xmlns:w16cid="http://schemas.microsoft.com/office/word/2016/wordml/cid" xmlns:w16se="http://schemas.microsoft.com/office/word/2015/wordml/symex" xmlns:wpg="http://schemas.microsoft.com/office/word/2010/wordprocessingGroup" xmlns:wpi="http://schemas.microsoft.com/office/word/2010/wordprocessingInk" xmlns:wne="http://schemas.microsoft.com/office/word/2006/wordml" xmlns:wps="http://schemas.microsoft.com/office/word/2010/wordprocessingShape" mc:Ignorable="w14 w15 w16se w16cid wp14">
+<w:numbering xmlns:wpc="http://schemas.microsoft.com/office/word/2010/wordprocessingCanvas" xmlns:cx="http://schemas.microsoft.com/office/drawing/2014/chartex" xmlns:cx1="http://schemas.microsoft.com/office/drawing/2015/9/8/chartex" xmlns:cx2="http://schemas.microsoft.com/office/drawing/2015/10/21/chartex" xmlns:cx3="http://schemas.microsoft.com/office/drawing/2016/5/9/chartex" xmlns:cx4="http://schemas.microsoft.com/office/drawing/2016/5/10/chartex" xmlns:cx5="http://schemas.microsoft.com/office/drawing/2016/5/11/chartex" xmlns:cx6="http://schemas.microsoft.com/office/drawing/2016/5/12/chartex" xmlns:cx7="http://schemas.microsoft.com/office/drawing/2016/5/13/chartex" xmlns:cx8="http://schemas.microsoft.com/office/drawing/2016/5/14/chartex" xmlns:mc="http://schemas.openxmlformats.org/markup-compatibility/2006" xmlns:aink="http://schemas.microsoft.com/office/drawing/2016/ink" xmlns:am3d="http://schemas.microsoft.com/office/drawing/2017/model3d" xmlns:o="urn:schemas-microsoft-com:office:office" xmlns:r="http://schemas.openxmlformats.org/officeDocument/2006/relationships" xmlns:m="http://schemas.openxmlformats.org/officeDocument/2006/math" xmlns:v="urn:schemas-microsoft-com:vml" xmlns:wp14="http://schemas.microsoft.com/office/word/2010/wordprocessingDrawing" xmlns:wp="http://schemas.openxmlformats.org/drawingml/2006/wordprocessingDrawing" xmlns:w10="urn:schemas-microsoft-com:office:word" xmlns:w="http://schemas.openxmlformats.org/wordprocessingml/2006/main" xmlns:w14="http://schemas.microsoft.com/office/word/2010/wordml" xmlns:w15="http://schemas.microsoft.com/office/word/2012/wordml" xmlns:w16cex="http://schemas.microsoft.com/office/word/2018/wordml/cex" xmlns:w16cid="http://schemas.microsoft.com/office/word/2016/wordml/cid" xmlns:w16="http://schemas.microsoft.com/office/word/2018/wordml" xmlns:w16se="http://schemas.microsoft.com/office/word/2015/wordml/symex" xmlns:wpg="http://schemas.microsoft.com/office/word/2010/wordprocessingGroup" xmlns:wpi="http://schemas.microsoft.com/office/word/2010/wordprocessingInk" xmlns:wne="http://schemas.microsoft.com/office/word/2006/wordml" xmlns:wps="http://schemas.microsoft.com/office/word/2010/wordprocessingShape" mc:Ignorable="w14 w15 w16se w16cid w16 w16cex wp14">
   <w:abstractNum w:abstractNumId="0" w15:restartNumberingAfterBreak="0">
     <w:nsid w:val="FFFFFF7C"/>
     <w:multiLevelType w:val="singleLevel"/>
-    <w:tmpl w:val="AB32496E"/>
+    <w:tmpl w:val="59BE3216"/>
     <w:lvl w:ilvl="0">
       <w:start w:val="1"/>
       <w:numFmt w:val="decimal"/>
@@ -2598,7 +2564,7 @@
   <w:abstractNum w:abstractNumId="1" w15:restartNumberingAfterBreak="0">
     <w:nsid w:val="FFFFFF7D"/>
     <w:multiLevelType w:val="singleLevel"/>
-    <w:tmpl w:val="60841038"/>
+    <w:tmpl w:val="94F6242E"/>
     <w:lvl w:ilvl="0">
       <w:start w:val="1"/>
       <w:numFmt w:val="decimal"/>
@@ -2615,7 +2581,7 @@
   <w:abstractNum w:abstractNumId="2" w15:restartNumberingAfterBreak="0">
     <w:nsid w:val="FFFFFF7E"/>
     <w:multiLevelType w:val="singleLevel"/>
-    <w:tmpl w:val="A686DB86"/>
+    <w:tmpl w:val="D55EFA6C"/>
     <w:lvl w:ilvl="0">
       <w:start w:val="1"/>
       <w:numFmt w:val="decimal"/>
@@ -2632,7 +2598,7 @@
   <w:abstractNum w:abstractNumId="3" w15:restartNumberingAfterBreak="0">
     <w:nsid w:val="FFFFFF7F"/>
     <w:multiLevelType w:val="singleLevel"/>
-    <w:tmpl w:val="81D433B8"/>
+    <w:tmpl w:val="0E764094"/>
     <w:lvl w:ilvl="0">
       <w:start w:val="1"/>
       <w:numFmt w:val="decimal"/>
@@ -2649,7 +2615,7 @@
   <w:abstractNum w:abstractNumId="4" w15:restartNumberingAfterBreak="0">
     <w:nsid w:val="FFFFFF80"/>
     <w:multiLevelType w:val="singleLevel"/>
-    <w:tmpl w:val="6AEA2E54"/>
+    <w:tmpl w:val="7C5407F8"/>
     <w:lvl w:ilvl="0">
       <w:start w:val="1"/>
       <w:numFmt w:val="bullet"/>
@@ -2669,7 +2635,7 @@
   <w:abstractNum w:abstractNumId="5" w15:restartNumberingAfterBreak="0">
     <w:nsid w:val="FFFFFF81"/>
     <w:multiLevelType w:val="singleLevel"/>
-    <w:tmpl w:val="77128D54"/>
+    <w:tmpl w:val="F2A65E48"/>
     <w:lvl w:ilvl="0">
       <w:start w:val="1"/>
       <w:numFmt w:val="bullet"/>
@@ -2689,7 +2655,7 @@
   <w:abstractNum w:abstractNumId="6" w15:restartNumberingAfterBreak="0">
     <w:nsid w:val="FFFFFF82"/>
     <w:multiLevelType w:val="singleLevel"/>
-    <w:tmpl w:val="E29AF05A"/>
+    <w:tmpl w:val="3900277A"/>
     <w:lvl w:ilvl="0">
       <w:start w:val="1"/>
       <w:numFmt w:val="bullet"/>
@@ -2709,7 +2675,7 @@
   <w:abstractNum w:abstractNumId="7" w15:restartNumberingAfterBreak="0">
     <w:nsid w:val="FFFFFF83"/>
     <w:multiLevelType w:val="singleLevel"/>
-    <w:tmpl w:val="2054827A"/>
+    <w:tmpl w:val="731091BA"/>
     <w:lvl w:ilvl="0">
       <w:start w:val="1"/>
       <w:numFmt w:val="bullet"/>
@@ -2729,7 +2695,7 @@
   <w:abstractNum w:abstractNumId="8" w15:restartNumberingAfterBreak="0">
     <w:nsid w:val="FFFFFF88"/>
     <w:multiLevelType w:val="singleLevel"/>
-    <w:tmpl w:val="CBEC9D20"/>
+    <w:tmpl w:val="FEEC4FB4"/>
     <w:lvl w:ilvl="0">
       <w:start w:val="1"/>
       <w:numFmt w:val="decimal"/>
@@ -2746,7 +2712,7 @@
   <w:abstractNum w:abstractNumId="9" w15:restartNumberingAfterBreak="0">
     <w:nsid w:val="FFFFFF89"/>
     <w:multiLevelType w:val="singleLevel"/>
-    <w:tmpl w:val="608AE5A2"/>
+    <w:tmpl w:val="D4DEFE90"/>
     <w:lvl w:ilvl="0">
       <w:start w:val="1"/>
       <w:numFmt w:val="bullet"/>
@@ -3029,7 +2995,7 @@
 </file>
 
 <file path=word/styles.xml><?xml version="1.0" encoding="utf-8"?>
-<w:styles xmlns:mc="http://schemas.openxmlformats.org/markup-compatibility/2006" xmlns:r="http://schemas.openxmlformats.org/officeDocument/2006/relationships" xmlns:w="http://schemas.openxmlformats.org/wordprocessingml/2006/main" xmlns:w14="http://schemas.microsoft.com/office/word/2010/wordml" xmlns:w15="http://schemas.microsoft.com/office/word/2012/wordml" xmlns:w16cid="http://schemas.microsoft.com/office/word/2016/wordml/cid" xmlns:w16se="http://schemas.microsoft.com/office/word/2015/wordml/symex" mc:Ignorable="w14 w15 w16se w16cid">
+<w:styles xmlns:mc="http://schemas.openxmlformats.org/markup-compatibility/2006" xmlns:r="http://schemas.openxmlformats.org/officeDocument/2006/relationships" xmlns:w="http://schemas.openxmlformats.org/wordprocessingml/2006/main" xmlns:w14="http://schemas.microsoft.com/office/word/2010/wordml" xmlns:w15="http://schemas.microsoft.com/office/word/2012/wordml" xmlns:w16cex="http://schemas.microsoft.com/office/word/2018/wordml/cex" xmlns:w16cid="http://schemas.microsoft.com/office/word/2016/wordml/cid" xmlns:w16="http://schemas.microsoft.com/office/word/2018/wordml" xmlns:w16se="http://schemas.microsoft.com/office/word/2015/wordml/symex" mc:Ignorable="w14 w15 w16se w16cid w16 w16cex">
   <w:docDefaults>
     <w:rPrDefault>
       <w:rPr>
@@ -3131,7 +3097,7 @@
     <w:lsdException w:name="Body Text Indent 2" w:semiHidden="1" w:unhideWhenUsed="1"/>
     <w:lsdException w:name="Body Text Indent 3" w:semiHidden="1" w:unhideWhenUsed="1"/>
     <w:lsdException w:name="Block Text" w:semiHidden="1" w:unhideWhenUsed="1"/>
-    <w:lsdException w:name="Hyperlink" w:semiHidden="1" w:uiPriority="0" w:unhideWhenUsed="1"/>
+    <w:lsdException w:name="Hyperlink" w:semiHidden="1" w:unhideWhenUsed="1"/>
     <w:lsdException w:name="FollowedHyperlink" w:semiHidden="1" w:unhideWhenUsed="1"/>
     <w:lsdException w:name="Strong" w:uiPriority="22" w:qFormat="1"/>
     <w:lsdException w:name="Emphasis" w:uiPriority="20" w:qFormat="1"/>
@@ -3151,7 +3117,6 @@
     <w:lsdException w:name="HTML Sample" w:semiHidden="1" w:unhideWhenUsed="1"/>
     <w:lsdException w:name="HTML Typewriter" w:semiHidden="1" w:unhideWhenUsed="1"/>
     <w:lsdException w:name="HTML Variable" w:semiHidden="1" w:unhideWhenUsed="1"/>
-    <w:lsdException w:name="Normal Table" w:semiHidden="1" w:unhideWhenUsed="1"/>
     <w:lsdException w:name="annotation subject" w:semiHidden="1" w:unhideWhenUsed="1"/>
     <w:lsdException w:name="No List" w:semiHidden="1" w:unhideWhenUsed="1"/>
     <w:lsdException w:name="Outline List 1" w:semiHidden="1" w:unhideWhenUsed="1"/>
@@ -3194,11 +3159,8 @@
     <w:lsdException w:name="Table Contemporary" w:semiHidden="1" w:unhideWhenUsed="1"/>
     <w:lsdException w:name="Table Elegant" w:semiHidden="1" w:unhideWhenUsed="1"/>
     <w:lsdException w:name="Table Professional" w:semiHidden="1" w:unhideWhenUsed="1"/>
-    <w:lsdException w:name="Table Subtle 1" w:semiHidden="1" w:unhideWhenUsed="1"/>
     <w:lsdException w:name="Table Subtle 2" w:semiHidden="1" w:unhideWhenUsed="1"/>
     <w:lsdException w:name="Table Web 1" w:semiHidden="1" w:unhideWhenUsed="1"/>
-    <w:lsdException w:name="Table Web 2" w:semiHidden="1" w:unhideWhenUsed="1"/>
-    <w:lsdException w:name="Table Web 3" w:semiHidden="1" w:unhideWhenUsed="1"/>
     <w:lsdException w:name="Balloon Text" w:semiHidden="1" w:unhideWhenUsed="1"/>
     <w:lsdException w:name="Table Grid" w:uiPriority="39"/>
     <w:lsdException w:name="Table Theme" w:semiHidden="1" w:unhideWhenUsed="1"/>
@@ -3574,6 +3536,7 @@
   <w:style w:type="character" w:styleId="Hyperlink">
     <w:name w:val="Hyperlink"/>
     <w:basedOn w:val="DefaultParagraphFont"/>
+    <w:uiPriority w:val="99"/>
     <w:unhideWhenUsed/>
     <w:rsid w:val="00A86F33"/>
     <w:rPr>

</xml_diff>